<commit_message>
Got a basic http api going.
</commit_message>
<xml_diff>
--- a/documents/Business Requirements.docx
+++ b/documents/Business Requirements.docx
@@ -69,26 +69,280 @@
     <w:p/>
     <w:p>
       <w:r>
-        <w:t>Below is a list of requirem</w:t>
+        <w:t>Below is a list of requirements that must be met:</w:t>
+      </w:r>
+    </w:p>
+    <w:p>
+      <w:pPr>
+        <w:rPr>
+          <w:b/>
+        </w:rPr>
+      </w:pPr>
+      <w:r>
+        <w:br/>
+      </w:r>
+      <w:r>
+        <w:rPr>
+          <w:b/>
+        </w:rPr>
+        <w:t>Legal</w:t>
+      </w:r>
+    </w:p>
+    <w:p>
+      <w:r>
+        <w:t>It must have the company branding, logo and trading hours.</w:t>
+      </w:r>
+    </w:p>
+    <w:p/>
+    <w:p>
+      <w:pPr>
+        <w:rPr>
+          <w:b/>
+        </w:rPr>
+      </w:pPr>
+      <w:r>
+        <w:rPr>
+          <w:b/>
+        </w:rPr>
+        <w:t>Fonts</w:t>
+      </w:r>
+    </w:p>
+    <w:p>
+      <w:r>
+        <w:t>The font size must be legible for all types of devices and not too small on mobile phones.</w:t>
+      </w:r>
+    </w:p>
+    <w:p>
+      <w:pPr>
+        <w:rPr>
+          <w:b/>
+        </w:rPr>
+      </w:pPr>
+    </w:p>
+    <w:p>
+      <w:pPr>
+        <w:rPr>
+          <w:b/>
+        </w:rPr>
+      </w:pPr>
+      <w:r>
+        <w:rPr>
+          <w:b/>
+        </w:rPr>
+        <w:t>Images</w:t>
+      </w:r>
+    </w:p>
+    <w:p>
+      <w:r>
+        <w:t xml:space="preserve">All images should be clear and </w:t>
+      </w:r>
+      <w:r>
+        <w:t>not pixelated.</w:t>
+      </w:r>
+    </w:p>
+    <w:p/>
+    <w:p>
+      <w:pPr>
+        <w:rPr>
+          <w:b/>
+        </w:rPr>
+      </w:pPr>
+      <w:r>
+        <w:rPr>
+          <w:b/>
+        </w:rPr>
+        <w:t>Performance</w:t>
+      </w:r>
+    </w:p>
+    <w:p>
+      <w:r>
+        <w:t>The website must be snappy and not sluggish, it should be responsive regardless of the device.</w:t>
+      </w:r>
+    </w:p>
+    <w:p/>
+    <w:p>
+      <w:r>
+        <w:t>Features of the application:</w:t>
+      </w:r>
+    </w:p>
+    <w:p/>
+    <w:p>
+      <w:r>
+        <w:t>Application:</w:t>
+      </w:r>
+    </w:p>
+    <w:p/>
+    <w:p>
+      <w:pPr>
+        <w:pStyle w:val="ListParagraph"/>
+        <w:numPr>
+          <w:ilvl w:val="0"/>
+          <w:numId w:val="3"/>
+        </w:numPr>
+      </w:pPr>
+      <w:r>
+        <w:t xml:space="preserve">The application must show the store menu with different </w:t>
+      </w:r>
+      <w:r>
+        <w:t xml:space="preserve">pizza </w:t>
+      </w:r>
+      <w:r>
+        <w:t>choices.</w:t>
+      </w:r>
+    </w:p>
+    <w:p>
+      <w:pPr>
+        <w:pStyle w:val="ListParagraph"/>
+        <w:numPr>
+          <w:ilvl w:val="0"/>
+          <w:numId w:val="3"/>
+        </w:numPr>
+      </w:pPr>
+      <w:r>
+        <w:t xml:space="preserve">The application must also display the </w:t>
+      </w:r>
+      <w:r>
+        <w:rPr>
+          <w:b/>
+        </w:rPr>
+        <w:t xml:space="preserve">total cost </w:t>
+      </w:r>
+      <w:r>
+        <w:t xml:space="preserve">in a receipt like format including any </w:t>
+      </w:r>
+      <w:r>
+        <w:rPr>
+          <w:b/>
+        </w:rPr>
+        <w:t>GST</w:t>
+      </w:r>
+      <w:r>
+        <w:t xml:space="preserve"> tax.</w:t>
+      </w:r>
+    </w:p>
+    <w:p>
+      <w:pPr>
+        <w:pStyle w:val="ListParagraph"/>
+        <w:numPr>
+          <w:ilvl w:val="0"/>
+          <w:numId w:val="3"/>
+        </w:numPr>
+      </w:pPr>
+      <w:r>
+        <w:t>The price must be clearly legible in big fonts not tiny contract statements.</w:t>
+      </w:r>
+    </w:p>
+    <w:p>
+      <w:pPr>
+        <w:pStyle w:val="ListParagraph"/>
+        <w:numPr>
+          <w:ilvl w:val="0"/>
+          <w:numId w:val="3"/>
+        </w:numPr>
+      </w:pPr>
+      <w:r>
+        <w:t xml:space="preserve">The application should allow for pick-up or have it delivered. </w:t>
+      </w:r>
+    </w:p>
+    <w:p>
+      <w:pPr>
+        <w:pStyle w:val="ListParagraph"/>
+        <w:numPr>
+          <w:ilvl w:val="0"/>
+          <w:numId w:val="3"/>
+        </w:numPr>
+      </w:pPr>
+      <w:r>
+        <w:t xml:space="preserve">There should be a timer/indicator of how long it’ll take before the </w:t>
+      </w:r>
+      <w:proofErr w:type="gramStart"/>
+      <w:r>
+        <w:t>pizza’s</w:t>
+      </w:r>
+      <w:proofErr w:type="gramEnd"/>
+      <w:r>
+        <w:t xml:space="preserve"> are ready for pickup/delivery.</w:t>
+      </w:r>
+    </w:p>
+    <w:p>
+      <w:pPr>
+        <w:pStyle w:val="ListParagraph"/>
+        <w:numPr>
+          <w:ilvl w:val="0"/>
+          <w:numId w:val="3"/>
+        </w:numPr>
+      </w:pPr>
+      <w:r>
+        <w:t>The application should allow online transaction of payments via credit cards.</w:t>
+      </w:r>
+    </w:p>
+    <w:p>
+      <w:pPr>
+        <w:pStyle w:val="ListParagraph"/>
+        <w:numPr>
+          <w:ilvl w:val="0"/>
+          <w:numId w:val="3"/>
+        </w:numPr>
+      </w:pPr>
+      <w:r>
+        <w:t xml:space="preserve">Any extra cost for pieces should be display </w:t>
       </w:r>
       <w:bookmarkStart w:id="0" w:name="_GoBack"/>
       <w:bookmarkEnd w:id="0"/>
-      <w:r>
-        <w:t>ents that must be met:</w:t>
-      </w:r>
     </w:p>
     <w:p/>
     <w:p>
       <w:r>
-        <w:t>Fonts</w:t>
-      </w:r>
-    </w:p>
-    <w:p>
-      <w:r>
-        <w:t>The font size must be legible for all types of devices and not too small on mobile phones.</w:t>
+        <w:t>Customer Features:</w:t>
       </w:r>
     </w:p>
     <w:p/>
+    <w:p>
+      <w:pPr>
+        <w:pStyle w:val="ListParagraph"/>
+        <w:numPr>
+          <w:ilvl w:val="0"/>
+          <w:numId w:val="2"/>
+        </w:numPr>
+      </w:pPr>
+      <w:r>
+        <w:t>The customer can add orders for pizza.</w:t>
+      </w:r>
+    </w:p>
+    <w:p>
+      <w:pPr>
+        <w:pStyle w:val="ListParagraph"/>
+        <w:numPr>
+          <w:ilvl w:val="0"/>
+          <w:numId w:val="2"/>
+        </w:numPr>
+      </w:pPr>
+      <w:r>
+        <w:t>The</w:t>
+      </w:r>
+      <w:r>
+        <w:t xml:space="preserve"> customer can </w:t>
+      </w:r>
+      <w:r>
+        <w:t>choose to pick-up or have it delivered.</w:t>
+      </w:r>
+    </w:p>
+    <w:p>
+      <w:pPr>
+        <w:pStyle w:val="ListParagraph"/>
+        <w:numPr>
+          <w:ilvl w:val="0"/>
+          <w:numId w:val="2"/>
+        </w:numPr>
+      </w:pPr>
+      <w:r>
+        <w:lastRenderedPageBreak/>
+        <w:t xml:space="preserve">The customer should be able to print out a copy or </w:t>
+      </w:r>
+      <w:r>
+        <w:t>get it emailed to their account for references.</w:t>
+      </w:r>
+    </w:p>
     <w:p/>
     <w:sectPr>
       <w:pgSz w:w="11900" w:h="16840"/>
@@ -98,6 +352,311 @@
     </w:sectPr>
   </w:body>
 </w:document>
+</file>
+
+<file path=word/numbering.xml><?xml version="1.0" encoding="utf-8"?>
+<w:numbering xmlns:wpc="http://schemas.microsoft.com/office/word/2010/wordprocessingCanvas" xmlns:mo="http://schemas.microsoft.com/office/mac/office/2008/main" xmlns:mc="http://schemas.openxmlformats.org/markup-compatibility/2006" xmlns:mv="urn:schemas-microsoft-com:mac:vml" xmlns:o="urn:schemas-microsoft-com:office:office" xmlns:r="http://schemas.openxmlformats.org/officeDocument/2006/relationships" xmlns:m="http://schemas.openxmlformats.org/officeDocument/2006/math" xmlns:v="urn:schemas-microsoft-com:vml" xmlns:wp14="http://schemas.microsoft.com/office/word/2010/wordprocessingDrawing" xmlns:wp="http://schemas.openxmlformats.org/drawingml/2006/wordprocessingDrawing" xmlns:w10="urn:schemas-microsoft-com:office:word" xmlns:w="http://schemas.openxmlformats.org/wordprocessingml/2006/main" xmlns:w14="http://schemas.microsoft.com/office/word/2010/wordml" xmlns:wpg="http://schemas.microsoft.com/office/word/2010/wordprocessingGroup" xmlns:wpi="http://schemas.microsoft.com/office/word/2010/wordprocessingInk" xmlns:wne="http://schemas.microsoft.com/office/word/2006/wordml" xmlns:wps="http://schemas.microsoft.com/office/word/2010/wordprocessingShape" mc:Ignorable="w14 wp14">
+  <w:abstractNum w:abstractNumId="0">
+    <w:nsid w:val="288B0D64"/>
+    <w:multiLevelType w:val="hybridMultilevel"/>
+    <w:tmpl w:val="EE5E46AC"/>
+    <w:lvl w:ilvl="0" w:tplc="04090001">
+      <w:start w:val="1"/>
+      <w:numFmt w:val="bullet"/>
+      <w:lvlText w:val=""/>
+      <w:lvlJc w:val="left"/>
+      <w:pPr>
+        <w:ind w:left="720" w:hanging="360"/>
+      </w:pPr>
+      <w:rPr>
+        <w:rFonts w:ascii="Symbol" w:hAnsi="Symbol" w:hint="default"/>
+      </w:rPr>
+    </w:lvl>
+    <w:lvl w:ilvl="1" w:tplc="04090019" w:tentative="1">
+      <w:start w:val="1"/>
+      <w:numFmt w:val="lowerLetter"/>
+      <w:lvlText w:val="%2."/>
+      <w:lvlJc w:val="left"/>
+      <w:pPr>
+        <w:ind w:left="1440" w:hanging="360"/>
+      </w:pPr>
+    </w:lvl>
+    <w:lvl w:ilvl="2" w:tplc="0409001B" w:tentative="1">
+      <w:start w:val="1"/>
+      <w:numFmt w:val="lowerRoman"/>
+      <w:lvlText w:val="%3."/>
+      <w:lvlJc w:val="right"/>
+      <w:pPr>
+        <w:ind w:left="2160" w:hanging="180"/>
+      </w:pPr>
+    </w:lvl>
+    <w:lvl w:ilvl="3" w:tplc="0409000F" w:tentative="1">
+      <w:start w:val="1"/>
+      <w:numFmt w:val="decimal"/>
+      <w:lvlText w:val="%4."/>
+      <w:lvlJc w:val="left"/>
+      <w:pPr>
+        <w:ind w:left="2880" w:hanging="360"/>
+      </w:pPr>
+    </w:lvl>
+    <w:lvl w:ilvl="4" w:tplc="04090019" w:tentative="1">
+      <w:start w:val="1"/>
+      <w:numFmt w:val="lowerLetter"/>
+      <w:lvlText w:val="%5."/>
+      <w:lvlJc w:val="left"/>
+      <w:pPr>
+        <w:ind w:left="3600" w:hanging="360"/>
+      </w:pPr>
+    </w:lvl>
+    <w:lvl w:ilvl="5" w:tplc="0409001B" w:tentative="1">
+      <w:start w:val="1"/>
+      <w:numFmt w:val="lowerRoman"/>
+      <w:lvlText w:val="%6."/>
+      <w:lvlJc w:val="right"/>
+      <w:pPr>
+        <w:ind w:left="4320" w:hanging="180"/>
+      </w:pPr>
+    </w:lvl>
+    <w:lvl w:ilvl="6" w:tplc="0409000F" w:tentative="1">
+      <w:start w:val="1"/>
+      <w:numFmt w:val="decimal"/>
+      <w:lvlText w:val="%7."/>
+      <w:lvlJc w:val="left"/>
+      <w:pPr>
+        <w:ind w:left="5040" w:hanging="360"/>
+      </w:pPr>
+    </w:lvl>
+    <w:lvl w:ilvl="7" w:tplc="04090019" w:tentative="1">
+      <w:start w:val="1"/>
+      <w:numFmt w:val="lowerLetter"/>
+      <w:lvlText w:val="%8."/>
+      <w:lvlJc w:val="left"/>
+      <w:pPr>
+        <w:ind w:left="5760" w:hanging="360"/>
+      </w:pPr>
+    </w:lvl>
+    <w:lvl w:ilvl="8" w:tplc="0409001B" w:tentative="1">
+      <w:start w:val="1"/>
+      <w:numFmt w:val="lowerRoman"/>
+      <w:lvlText w:val="%9."/>
+      <w:lvlJc w:val="right"/>
+      <w:pPr>
+        <w:ind w:left="6480" w:hanging="180"/>
+      </w:pPr>
+    </w:lvl>
+  </w:abstractNum>
+  <w:abstractNum w:abstractNumId="1">
+    <w:nsid w:val="2F836C64"/>
+    <w:multiLevelType w:val="hybridMultilevel"/>
+    <w:tmpl w:val="DED6782E"/>
+    <w:lvl w:ilvl="0" w:tplc="0409000F">
+      <w:start w:val="1"/>
+      <w:numFmt w:val="decimal"/>
+      <w:lvlText w:val="%1."/>
+      <w:lvlJc w:val="left"/>
+      <w:pPr>
+        <w:ind w:left="720" w:hanging="360"/>
+      </w:pPr>
+      <w:rPr>
+        <w:rFonts w:hint="default"/>
+      </w:rPr>
+    </w:lvl>
+    <w:lvl w:ilvl="1" w:tplc="04090019" w:tentative="1">
+      <w:start w:val="1"/>
+      <w:numFmt w:val="lowerLetter"/>
+      <w:lvlText w:val="%2."/>
+      <w:lvlJc w:val="left"/>
+      <w:pPr>
+        <w:ind w:left="1440" w:hanging="360"/>
+      </w:pPr>
+    </w:lvl>
+    <w:lvl w:ilvl="2" w:tplc="0409001B" w:tentative="1">
+      <w:start w:val="1"/>
+      <w:numFmt w:val="lowerRoman"/>
+      <w:lvlText w:val="%3."/>
+      <w:lvlJc w:val="right"/>
+      <w:pPr>
+        <w:ind w:left="2160" w:hanging="180"/>
+      </w:pPr>
+    </w:lvl>
+    <w:lvl w:ilvl="3" w:tplc="0409000F" w:tentative="1">
+      <w:start w:val="1"/>
+      <w:numFmt w:val="decimal"/>
+      <w:lvlText w:val="%4."/>
+      <w:lvlJc w:val="left"/>
+      <w:pPr>
+        <w:ind w:left="2880" w:hanging="360"/>
+      </w:pPr>
+    </w:lvl>
+    <w:lvl w:ilvl="4" w:tplc="04090019" w:tentative="1">
+      <w:start w:val="1"/>
+      <w:numFmt w:val="lowerLetter"/>
+      <w:lvlText w:val="%5."/>
+      <w:lvlJc w:val="left"/>
+      <w:pPr>
+        <w:ind w:left="3600" w:hanging="360"/>
+      </w:pPr>
+    </w:lvl>
+    <w:lvl w:ilvl="5" w:tplc="0409001B" w:tentative="1">
+      <w:start w:val="1"/>
+      <w:numFmt w:val="lowerRoman"/>
+      <w:lvlText w:val="%6."/>
+      <w:lvlJc w:val="right"/>
+      <w:pPr>
+        <w:ind w:left="4320" w:hanging="180"/>
+      </w:pPr>
+    </w:lvl>
+    <w:lvl w:ilvl="6" w:tplc="0409000F" w:tentative="1">
+      <w:start w:val="1"/>
+      <w:numFmt w:val="decimal"/>
+      <w:lvlText w:val="%7."/>
+      <w:lvlJc w:val="left"/>
+      <w:pPr>
+        <w:ind w:left="5040" w:hanging="360"/>
+      </w:pPr>
+    </w:lvl>
+    <w:lvl w:ilvl="7" w:tplc="04090019" w:tentative="1">
+      <w:start w:val="1"/>
+      <w:numFmt w:val="lowerLetter"/>
+      <w:lvlText w:val="%8."/>
+      <w:lvlJc w:val="left"/>
+      <w:pPr>
+        <w:ind w:left="5760" w:hanging="360"/>
+      </w:pPr>
+    </w:lvl>
+    <w:lvl w:ilvl="8" w:tplc="0409001B" w:tentative="1">
+      <w:start w:val="1"/>
+      <w:numFmt w:val="lowerRoman"/>
+      <w:lvlText w:val="%9."/>
+      <w:lvlJc w:val="right"/>
+      <w:pPr>
+        <w:ind w:left="6480" w:hanging="180"/>
+      </w:pPr>
+    </w:lvl>
+  </w:abstractNum>
+  <w:abstractNum w:abstractNumId="2">
+    <w:nsid w:val="572D271E"/>
+    <w:multiLevelType w:val="hybridMultilevel"/>
+    <w:tmpl w:val="AFF28498"/>
+    <w:lvl w:ilvl="0" w:tplc="04090001">
+      <w:start w:val="1"/>
+      <w:numFmt w:val="bullet"/>
+      <w:lvlText w:val=""/>
+      <w:lvlJc w:val="left"/>
+      <w:pPr>
+        <w:ind w:left="720" w:hanging="360"/>
+      </w:pPr>
+      <w:rPr>
+        <w:rFonts w:ascii="Symbol" w:hAnsi="Symbol" w:hint="default"/>
+      </w:rPr>
+    </w:lvl>
+    <w:lvl w:ilvl="1" w:tplc="04090003" w:tentative="1">
+      <w:start w:val="1"/>
+      <w:numFmt w:val="bullet"/>
+      <w:lvlText w:val="o"/>
+      <w:lvlJc w:val="left"/>
+      <w:pPr>
+        <w:ind w:left="1440" w:hanging="360"/>
+      </w:pPr>
+      <w:rPr>
+        <w:rFonts w:ascii="Courier New" w:hAnsi="Courier New" w:hint="default"/>
+      </w:rPr>
+    </w:lvl>
+    <w:lvl w:ilvl="2" w:tplc="04090005" w:tentative="1">
+      <w:start w:val="1"/>
+      <w:numFmt w:val="bullet"/>
+      <w:lvlText w:val=""/>
+      <w:lvlJc w:val="left"/>
+      <w:pPr>
+        <w:ind w:left="2160" w:hanging="360"/>
+      </w:pPr>
+      <w:rPr>
+        <w:rFonts w:ascii="Wingdings" w:hAnsi="Wingdings" w:hint="default"/>
+      </w:rPr>
+    </w:lvl>
+    <w:lvl w:ilvl="3" w:tplc="04090001" w:tentative="1">
+      <w:start w:val="1"/>
+      <w:numFmt w:val="bullet"/>
+      <w:lvlText w:val=""/>
+      <w:lvlJc w:val="left"/>
+      <w:pPr>
+        <w:ind w:left="2880" w:hanging="360"/>
+      </w:pPr>
+      <w:rPr>
+        <w:rFonts w:ascii="Symbol" w:hAnsi="Symbol" w:hint="default"/>
+      </w:rPr>
+    </w:lvl>
+    <w:lvl w:ilvl="4" w:tplc="04090003" w:tentative="1">
+      <w:start w:val="1"/>
+      <w:numFmt w:val="bullet"/>
+      <w:lvlText w:val="o"/>
+      <w:lvlJc w:val="left"/>
+      <w:pPr>
+        <w:ind w:left="3600" w:hanging="360"/>
+      </w:pPr>
+      <w:rPr>
+        <w:rFonts w:ascii="Courier New" w:hAnsi="Courier New" w:hint="default"/>
+      </w:rPr>
+    </w:lvl>
+    <w:lvl w:ilvl="5" w:tplc="04090005" w:tentative="1">
+      <w:start w:val="1"/>
+      <w:numFmt w:val="bullet"/>
+      <w:lvlText w:val=""/>
+      <w:lvlJc w:val="left"/>
+      <w:pPr>
+        <w:ind w:left="4320" w:hanging="360"/>
+      </w:pPr>
+      <w:rPr>
+        <w:rFonts w:ascii="Wingdings" w:hAnsi="Wingdings" w:hint="default"/>
+      </w:rPr>
+    </w:lvl>
+    <w:lvl w:ilvl="6" w:tplc="04090001" w:tentative="1">
+      <w:start w:val="1"/>
+      <w:numFmt w:val="bullet"/>
+      <w:lvlText w:val=""/>
+      <w:lvlJc w:val="left"/>
+      <w:pPr>
+        <w:ind w:left="5040" w:hanging="360"/>
+      </w:pPr>
+      <w:rPr>
+        <w:rFonts w:ascii="Symbol" w:hAnsi="Symbol" w:hint="default"/>
+      </w:rPr>
+    </w:lvl>
+    <w:lvl w:ilvl="7" w:tplc="04090003" w:tentative="1">
+      <w:start w:val="1"/>
+      <w:numFmt w:val="bullet"/>
+      <w:lvlText w:val="o"/>
+      <w:lvlJc w:val="left"/>
+      <w:pPr>
+        <w:ind w:left="5760" w:hanging="360"/>
+      </w:pPr>
+      <w:rPr>
+        <w:rFonts w:ascii="Courier New" w:hAnsi="Courier New" w:hint="default"/>
+      </w:rPr>
+    </w:lvl>
+    <w:lvl w:ilvl="8" w:tplc="04090005" w:tentative="1">
+      <w:start w:val="1"/>
+      <w:numFmt w:val="bullet"/>
+      <w:lvlText w:val=""/>
+      <w:lvlJc w:val="left"/>
+      <w:pPr>
+        <w:ind w:left="6480" w:hanging="360"/>
+      </w:pPr>
+      <w:rPr>
+        <w:rFonts w:ascii="Wingdings" w:hAnsi="Wingdings" w:hint="default"/>
+      </w:rPr>
+    </w:lvl>
+  </w:abstractNum>
+  <w:num w:numId="1">
+    <w:abstractNumId w:val="1"/>
+  </w:num>
+  <w:num w:numId="2">
+    <w:abstractNumId w:val="0"/>
+  </w:num>
+  <w:num w:numId="3">
+    <w:abstractNumId w:val="2"/>
+  </w:num>
+</w:numbering>
 </file>
 
 <file path=word/styles.xml><?xml version="1.0" encoding="utf-8"?>
@@ -320,6 +879,17 @@
       <w:sz w:val="32"/>
       <w:szCs w:val="32"/>
     </w:rPr>
+  </w:style>
+  <w:style w:type="paragraph" w:styleId="ListParagraph">
+    <w:name w:val="List Paragraph"/>
+    <w:basedOn w:val="Normal"/>
+    <w:uiPriority w:val="34"/>
+    <w:qFormat/>
+    <w:rsid w:val="0035518F"/>
+    <w:pPr>
+      <w:ind w:left="720"/>
+      <w:contextualSpacing/>
+    </w:pPr>
   </w:style>
 </w:styles>
 </file>
@@ -544,6 +1114,17 @@
       <w:sz w:val="32"/>
       <w:szCs w:val="32"/>
     </w:rPr>
+  </w:style>
+  <w:style w:type="paragraph" w:styleId="ListParagraph">
+    <w:name w:val="List Paragraph"/>
+    <w:basedOn w:val="Normal"/>
+    <w:uiPriority w:val="34"/>
+    <w:qFormat/>
+    <w:rsid w:val="0035518F"/>
+    <w:pPr>
+      <w:ind w:left="720"/>
+      <w:contextualSpacing/>
+    </w:pPr>
   </w:style>
 </w:styles>
 </file>

</xml_diff>